<commit_message>
Uploaded Week 7 progress reports, modified syllabus
</commit_message>
<xml_diff>
--- a/Course materials and assignments/AMRUPT project description/2018_spring/AMRUPT description.docx
+++ b/Course materials and assignments/AMRUPT project description/2018_spring/AMRUPT description.docx
@@ -212,6 +212,7 @@
       <w:pPr>
         <w:rPr>
           <w:sz w:val="24"/>
+          <w:szCs w:val="24"/>
         </w:rPr>
       </w:pPr>
       <w:r>
@@ -266,7 +267,140 @@
           <w:sz w:val="24"/>
           <w:szCs w:val="24"/>
         </w:rPr>
-        <w:t xml:space="preserve">) and is similarly very expensive. Other efforts to create receiver networks have begun to develop the use of Time Difference of Arrival (TDOA) systems. Although these systems have great promise, they require extremely broadband signals (difficult to achieve with bare-bones transmitters), and are also limited in the degree of precision they can obtain (RF signals travel so quickly that it is highly improbable that a practical receiver network would be able to resolve animal locations </w:t>
+        <w:t xml:space="preserve">) and is similarly very expensive. </w:t>
+      </w:r>
+    </w:p>
+    <w:p>
+      <w:pPr>
+        <w:rPr>
+          <w:sz w:val="24"/>
+        </w:rPr>
+      </w:pPr>
+      <w:r>
+        <w:rPr>
+          <w:sz w:val="24"/>
+          <w:szCs w:val="24"/>
+        </w:rPr>
+        <w:t xml:space="preserve">Other efforts to create receiver networks have begun to develop the use of Time Difference of Arrival (TDOA) systems. </w:t>
+      </w:r>
+      <w:r>
+        <w:rPr>
+          <w:sz w:val="24"/>
+          <w:szCs w:val="24"/>
+        </w:rPr>
+        <w:t xml:space="preserve">A particular advantage of TDOA-based systems is that they tend to be less susceptible to multipath interference than other forms of localization systems. </w:t>
+      </w:r>
+      <w:r>
+        <w:rPr>
+          <w:sz w:val="24"/>
+          <w:szCs w:val="24"/>
+        </w:rPr>
+        <w:t xml:space="preserve">Although </w:t>
+      </w:r>
+      <w:r>
+        <w:rPr>
+          <w:sz w:val="24"/>
+          <w:szCs w:val="24"/>
+        </w:rPr>
+        <w:t>TDOA has</w:t>
+      </w:r>
+      <w:r>
+        <w:rPr>
+          <w:sz w:val="24"/>
+          <w:szCs w:val="24"/>
+        </w:rPr>
+        <w:t xml:space="preserve"> great promise, </w:t>
+      </w:r>
+      <w:r>
+        <w:rPr>
+          <w:sz w:val="24"/>
+          <w:szCs w:val="24"/>
+        </w:rPr>
+        <w:t>such systems</w:t>
+      </w:r>
+      <w:r>
+        <w:rPr>
+          <w:sz w:val="24"/>
+          <w:szCs w:val="24"/>
+        </w:rPr>
+        <w:t xml:space="preserve"> require extremely broadband signals</w:t>
+      </w:r>
+      <w:r>
+        <w:rPr>
+          <w:sz w:val="24"/>
+          <w:szCs w:val="24"/>
+        </w:rPr>
+        <w:t>, which have historically been</w:t>
+      </w:r>
+      <w:r>
+        <w:rPr>
+          <w:sz w:val="24"/>
+          <w:szCs w:val="24"/>
+        </w:rPr>
+        <w:t xml:space="preserve"> difficult to achieve with bare-bones transmitters, and are also limited in the degree of precision they can obtain</w:t>
+      </w:r>
+      <w:r>
+        <w:rPr>
+          <w:sz w:val="24"/>
+          <w:szCs w:val="24"/>
+        </w:rPr>
+        <w:t xml:space="preserve"> without high-cost coherent receiver architecture</w:t>
+      </w:r>
+      <w:r>
+        <w:rPr>
+          <w:sz w:val="24"/>
+          <w:szCs w:val="24"/>
+        </w:rPr>
+        <w:t xml:space="preserve">; </w:t>
+      </w:r>
+      <w:r>
+        <w:rPr>
+          <w:sz w:val="24"/>
+          <w:szCs w:val="24"/>
+        </w:rPr>
+        <w:t xml:space="preserve">RF signals travel so quickly that it </w:t>
+      </w:r>
+      <w:r>
+        <w:rPr>
+          <w:sz w:val="24"/>
+          <w:szCs w:val="24"/>
+        </w:rPr>
+        <w:t>has been extremely challenging to design a</w:t>
+      </w:r>
+      <w:r>
+        <w:rPr>
+          <w:sz w:val="24"/>
+          <w:szCs w:val="24"/>
+        </w:rPr>
+        <w:t xml:space="preserve"> </w:t>
+      </w:r>
+      <w:r>
+        <w:rPr>
+          <w:sz w:val="24"/>
+          <w:szCs w:val="24"/>
+        </w:rPr>
+        <w:t>low-cost</w:t>
+      </w:r>
+      <w:r>
+        <w:rPr>
+          <w:sz w:val="24"/>
+          <w:szCs w:val="24"/>
+        </w:rPr>
+        <w:t xml:space="preserve"> receiver network </w:t>
+      </w:r>
+      <w:r>
+        <w:rPr>
+          <w:sz w:val="24"/>
+          <w:szCs w:val="24"/>
+        </w:rPr>
+        <w:t xml:space="preserve">that </w:t>
+      </w:r>
+      <w:r>
+        <w:rPr>
+          <w:sz w:val="24"/>
+          <w:szCs w:val="24"/>
+        </w:rPr>
+        <w:t xml:space="preserve">would be able to resolve animal locations </w:t>
       </w:r>
       <w:r>
         <w:rPr>
@@ -280,22 +414,57 @@
           <w:sz w:val="24"/>
           <w:szCs w:val="24"/>
         </w:rPr>
-        <w:t>).</w:t>
-      </w:r>
-    </w:p>
-    <w:p>
-      <w:pPr>
-        <w:rPr>
-          <w:sz w:val="24"/>
-          <w:szCs w:val="24"/>
-        </w:rPr>
-      </w:pPr>
-      <w:r>
-        <w:rPr>
-          <w:sz w:val="24"/>
-          <w:szCs w:val="24"/>
-        </w:rPr>
-        <w:t xml:space="preserve">A less well-known (at least to biologists) alternative to TDOA for radio direction finding (DF) is a technique that has been used by the military for a very long time, known as Phase Interferometry for use in estimating the Angle of Arrival (AOA) of radio signals. Unlike TDOA systems, </w:t>
+        <w:t>.</w:t>
+      </w:r>
+      <w:r>
+        <w:rPr>
+          <w:sz w:val="24"/>
+          <w:szCs w:val="24"/>
+        </w:rPr>
+        <w:t xml:space="preserve"> </w:t>
+      </w:r>
+    </w:p>
+    <w:p>
+      <w:pPr>
+        <w:rPr>
+          <w:sz w:val="24"/>
+          <w:szCs w:val="24"/>
+        </w:rPr>
+      </w:pPr>
+      <w:r>
+        <w:rPr>
+          <w:sz w:val="24"/>
+          <w:szCs w:val="24"/>
+        </w:rPr>
+        <w:t xml:space="preserve">A less well-known </w:t>
+      </w:r>
+      <w:r>
+        <w:rPr>
+          <w:sz w:val="24"/>
+          <w:szCs w:val="24"/>
+        </w:rPr>
+        <w:t xml:space="preserve">compliment </w:t>
+      </w:r>
+      <w:r>
+        <w:rPr>
+          <w:sz w:val="24"/>
+          <w:szCs w:val="24"/>
+        </w:rPr>
+        <w:t xml:space="preserve">to TDOA for radio direction finding (DF) is a technique that has </w:t>
+      </w:r>
+      <w:r>
+        <w:rPr>
+          <w:sz w:val="24"/>
+          <w:szCs w:val="24"/>
+        </w:rPr>
+        <w:t xml:space="preserve">long </w:t>
+      </w:r>
+      <w:r>
+        <w:rPr>
+          <w:sz w:val="24"/>
+          <w:szCs w:val="24"/>
+        </w:rPr>
+        <w:t xml:space="preserve">been used by the military, known as Phase Interferometry for use in estimating the Angle of Arrival (AOA) of radio signals. Unlike TDOA systems, </w:t>
       </w:r>
       <w:r>
         <w:rPr>
@@ -309,22 +478,29 @@
           <w:sz w:val="24"/>
           <w:szCs w:val="24"/>
         </w:rPr>
-        <w:t xml:space="preserve">the accuracy of AOA systems scales strongly with the spatial scale of the receiver network. For instance, 10 receivers spread over 10 square kilometers might result in location estimates of +/-200 m, whereas the same number of receivers placed over 1 square kilometer might result in an accuracy of +/-20 m. Because many researchers are interested in small-scale movements of animals within populations, such a system may be extremely useful. </w:t>
-      </w:r>
-    </w:p>
-    <w:p>
-      <w:pPr>
-        <w:rPr>
-          <w:sz w:val="24"/>
-          <w:szCs w:val="24"/>
-        </w:rPr>
-      </w:pPr>
+        <w:t xml:space="preserve">the accuracy of AOA systems scales strongly with the spatial scale of the receiver network. For instance, 10 receivers spread over 10 square kilometers might result in location estimates of +/-200 m, whereas the same number of receivers placed over 1 square </w:t>
+      </w:r>
       <w:r>
         <w:rPr>
           <w:sz w:val="24"/>
           <w:szCs w:val="24"/>
         </w:rPr>
         <w:lastRenderedPageBreak/>
+        <w:t xml:space="preserve">kilometer might result in an accuracy of +/-20 m. Because many researchers are interested in small-scale movements of animals within populations, such a system may be extremely useful. </w:t>
+      </w:r>
+    </w:p>
+    <w:p>
+      <w:pPr>
+        <w:rPr>
+          <w:sz w:val="24"/>
+          <w:szCs w:val="24"/>
+        </w:rPr>
+      </w:pPr>
+      <w:r>
+        <w:rPr>
+          <w:sz w:val="24"/>
+          <w:szCs w:val="24"/>
+        </w:rPr>
         <w:t xml:space="preserve">AOA direction finding systems, though </w:t>
       </w:r>
       <w:r>
@@ -440,6 +616,105 @@
           <w:szCs w:val="24"/>
         </w:rPr>
         <w:t xml:space="preserve">but instead resolving the distance from each receiver to a transmitter using phase-integer disambiguation techniques, allowing trilateration of a location with much higher precision. </w:t>
+      </w:r>
+      <w:r>
+        <w:rPr>
+          <w:sz w:val="24"/>
+          <w:szCs w:val="24"/>
+        </w:rPr>
+        <w:t>DF systems such as this still suffer, however, from the high costs associated with application specific integrated circuits (ASICs).</w:t>
+      </w:r>
+    </w:p>
+    <w:p>
+      <w:pPr>
+        <w:rPr>
+          <w:sz w:val="24"/>
+          <w:szCs w:val="24"/>
+        </w:rPr>
+      </w:pPr>
+      <w:r>
+        <w:rPr>
+          <w:sz w:val="24"/>
+          <w:szCs w:val="24"/>
+        </w:rPr>
+        <w:t>Fortunately</w:t>
+      </w:r>
+      <w:r>
+        <w:rPr>
+          <w:sz w:val="24"/>
+          <w:szCs w:val="24"/>
+        </w:rPr>
+        <w:t xml:space="preserve">, with the advent of </w:t>
+      </w:r>
+      <w:r>
+        <w:rPr>
+          <w:sz w:val="24"/>
+          <w:szCs w:val="24"/>
+        </w:rPr>
+        <w:t xml:space="preserve">highly adaptable and </w:t>
+      </w:r>
+      <w:r>
+        <w:rPr>
+          <w:sz w:val="24"/>
+          <w:szCs w:val="24"/>
+        </w:rPr>
+        <w:t>low-cost software defined radios (SDRs) and r</w:t>
+      </w:r>
+      <w:r>
+        <w:rPr>
+          <w:sz w:val="24"/>
+          <w:szCs w:val="24"/>
+        </w:rPr>
+        <w:t xml:space="preserve">ecent efforts </w:t>
+      </w:r>
+      <w:r>
+        <w:rPr>
+          <w:sz w:val="24"/>
+          <w:szCs w:val="24"/>
+        </w:rPr>
+        <w:t>that have</w:t>
+      </w:r>
+      <w:r>
+        <w:rPr>
+          <w:sz w:val="24"/>
+          <w:szCs w:val="24"/>
+        </w:rPr>
+        <w:t xml:space="preserve"> enable</w:t>
+      </w:r>
+      <w:r>
+        <w:rPr>
+          <w:sz w:val="24"/>
+          <w:szCs w:val="24"/>
+        </w:rPr>
+        <w:t>d</w:t>
+      </w:r>
+      <w:r>
+        <w:rPr>
+          <w:sz w:val="24"/>
+          <w:szCs w:val="24"/>
+        </w:rPr>
+        <w:t xml:space="preserve"> coherent detection </w:t>
+      </w:r>
+      <w:r>
+        <w:rPr>
+          <w:sz w:val="24"/>
+          <w:szCs w:val="24"/>
+        </w:rPr>
+        <w:t xml:space="preserve">capabilities </w:t>
+      </w:r>
+      <w:r>
+        <w:rPr>
+          <w:sz w:val="24"/>
+          <w:szCs w:val="24"/>
+        </w:rPr>
+        <w:t>in SDRs, such high-accuracy TDOA and AOA wildlife localization systems are now within range of wildlife biologists with low- or medium budgets.</w:t>
+      </w:r>
+      <w:r>
+        <w:rPr>
+          <w:sz w:val="24"/>
+          <w:szCs w:val="24"/>
+        </w:rPr>
+        <w:t xml:space="preserve"> Open-source and low-cost technology which provides the means to synchronize multiple SDRs (a prerequisite for high-accuracy localization in both TDOA and AOA localization) is revolutionizing the field of radio DF by bringing it within reach of amateur electronics and ham radio enthusiasts. This project is an attempt to capitalize upon these efforts.</w:t>
       </w:r>
     </w:p>
     <w:p>
@@ -570,6 +845,13 @@
           <w:sz w:val="24"/>
           <w:szCs w:val="24"/>
         </w:rPr>
+        <w:t xml:space="preserve">and TDOA-based </w:t>
+      </w:r>
+      <w:r>
+        <w:rPr>
+          <w:sz w:val="24"/>
+          <w:szCs w:val="24"/>
+        </w:rPr>
         <w:t xml:space="preserve">RF localization technologies </w:t>
       </w:r>
       <w:r>
@@ -577,7 +859,21 @@
           <w:sz w:val="24"/>
           <w:szCs w:val="24"/>
         </w:rPr>
-        <w:t xml:space="preserve">(such as the one developed by Dr. </w:t>
+        <w:t xml:space="preserve">(such as the </w:t>
+      </w:r>
+      <w:r>
+        <w:rPr>
+          <w:sz w:val="24"/>
+          <w:szCs w:val="24"/>
+        </w:rPr>
+        <w:t>AOA system</w:t>
+      </w:r>
+      <w:r>
+        <w:rPr>
+          <w:sz w:val="24"/>
+          <w:szCs w:val="24"/>
+        </w:rPr>
+        <w:t xml:space="preserve"> developed by Dr. </w:t>
       </w:r>
       <w:proofErr w:type="spellStart"/>
       <w:r>
@@ -593,7 +889,30 @@
           <w:sz w:val="24"/>
           <w:szCs w:val="24"/>
         </w:rPr>
-        <w:t xml:space="preserve"> research group) </w:t>
+        <w:t xml:space="preserve"> research group</w:t>
+      </w:r>
+      <w:r>
+        <w:rPr>
+          <w:sz w:val="24"/>
+          <w:szCs w:val="24"/>
+        </w:rPr>
+        <w:t xml:space="preserve"> and the SDR-based TDOA system developed by </w:t>
+      </w:r>
+      <w:proofErr w:type="spellStart"/>
+      <w:r>
+        <w:rPr>
+          <w:sz w:val="24"/>
+          <w:szCs w:val="24"/>
+        </w:rPr>
+        <w:t>Krüger</w:t>
+      </w:r>
+      <w:proofErr w:type="spellEnd"/>
+      <w:r>
+        <w:rPr>
+          <w:sz w:val="24"/>
+          <w:szCs w:val="24"/>
+        </w:rPr>
+        <w:t xml:space="preserve">) </w:t>
       </w:r>
       <w:r>
         <w:rPr>
@@ -689,6 +1008,7 @@
           <w:sz w:val="24"/>
           <w:szCs w:val="24"/>
         </w:rPr>
+        <w:lastRenderedPageBreak/>
         <w:t>Extremely simple transmitter design (</w:t>
       </w:r>
       <w:r>
@@ -1119,22 +1439,28 @@
           <w:sz w:val="24"/>
           <w:szCs w:val="24"/>
         </w:rPr>
-        <w:t xml:space="preserve">: 1) an </w:t>
-      </w:r>
-      <w:r>
-        <w:rPr>
-          <w:sz w:val="24"/>
-          <w:szCs w:val="24"/>
-        </w:rPr>
-        <w:lastRenderedPageBreak/>
-        <w:t xml:space="preserve">automated </w:t>
-      </w:r>
-      <w:r>
-        <w:rPr>
-          <w:sz w:val="24"/>
-          <w:szCs w:val="24"/>
-        </w:rPr>
-        <w:t xml:space="preserve">phase-based </w:t>
+        <w:t xml:space="preserve">: 1) an automated </w:t>
+      </w:r>
+      <w:r>
+        <w:rPr>
+          <w:sz w:val="24"/>
+          <w:szCs w:val="24"/>
+        </w:rPr>
+        <w:t>phase-</w:t>
+      </w:r>
+      <w:r>
+        <w:rPr>
+          <w:sz w:val="24"/>
+          <w:szCs w:val="24"/>
+        </w:rPr>
+        <w:t>and-TDOA-</w:t>
+      </w:r>
+      <w:r>
+        <w:rPr>
+          <w:sz w:val="24"/>
+          <w:szCs w:val="24"/>
+        </w:rPr>
+        <w:t xml:space="preserve">based </w:t>
       </w:r>
       <w:proofErr w:type="spellStart"/>
       <w:r>
@@ -1304,14 +1630,7 @@
           <w:sz w:val="24"/>
           <w:szCs w:val="24"/>
         </w:rPr>
-        <w:t xml:space="preserve">and analyze phase differences </w:t>
-      </w:r>
-      <w:r>
-        <w:rPr>
-          <w:sz w:val="24"/>
-          <w:szCs w:val="24"/>
-        </w:rPr>
-        <w:t>in received signals that are transmitte</w:t>
+        <w:t>and analyze phase differences in received signals that are transmitte</w:t>
       </w:r>
       <w:r>
         <w:rPr>
@@ -1487,7 +1806,14 @@
           <w:sz w:val="24"/>
           <w:szCs w:val="24"/>
         </w:rPr>
-        <w:t xml:space="preserve">final phase is the estimation of a </w:t>
+        <w:t>third</w:t>
+      </w:r>
+      <w:r>
+        <w:rPr>
+          <w:sz w:val="24"/>
+          <w:szCs w:val="24"/>
+        </w:rPr>
+        <w:t xml:space="preserve"> phase is the estimation of a </w:t>
       </w:r>
       <w:r>
         <w:rPr>
@@ -1508,7 +1834,37 @@
           <w:sz w:val="24"/>
           <w:szCs w:val="24"/>
         </w:rPr>
-        <w:t xml:space="preserve"> a multi-frequency phase-integer disambiguation algorithm. </w:t>
+        <w:t xml:space="preserve"> a multi-frequency phase-integer disambiguation algorithm</w:t>
+      </w:r>
+      <w:r>
+        <w:rPr>
+          <w:sz w:val="24"/>
+          <w:szCs w:val="24"/>
+        </w:rPr>
+        <w:t xml:space="preserve"> developed by Dr. </w:t>
+      </w:r>
+      <w:proofErr w:type="spellStart"/>
+      <w:r>
+        <w:rPr>
+          <w:sz w:val="24"/>
+          <w:szCs w:val="24"/>
+        </w:rPr>
+        <w:t>Kan’s</w:t>
+      </w:r>
+      <w:proofErr w:type="spellEnd"/>
+      <w:r>
+        <w:rPr>
+          <w:sz w:val="24"/>
+          <w:szCs w:val="24"/>
+        </w:rPr>
+        <w:t xml:space="preserve"> research group</w:t>
+      </w:r>
+      <w:r>
+        <w:rPr>
+          <w:sz w:val="24"/>
+          <w:szCs w:val="24"/>
+        </w:rPr>
+        <w:t xml:space="preserve">. </w:t>
       </w:r>
       <w:r>
         <w:rPr>
@@ -1522,21 +1878,35 @@
           <w:sz w:val="24"/>
           <w:szCs w:val="24"/>
         </w:rPr>
-        <w:t xml:space="preserve">he estimated distances from different ground-nodes </w:t>
-      </w:r>
-      <w:r>
-        <w:rPr>
-          <w:sz w:val="24"/>
-          <w:szCs w:val="24"/>
-        </w:rPr>
-        <w:t>will be used</w:t>
-      </w:r>
-      <w:r>
-        <w:rPr>
-          <w:sz w:val="24"/>
-          <w:szCs w:val="24"/>
-        </w:rPr>
-        <w:t xml:space="preserve"> to </w:t>
+        <w:t>he estimated distances from different ground-nodes</w:t>
+      </w:r>
+      <w:r>
+        <w:rPr>
+          <w:sz w:val="24"/>
+          <w:szCs w:val="24"/>
+        </w:rPr>
+        <w:t>, based</w:t>
+      </w:r>
+      <w:r>
+        <w:rPr>
+          <w:sz w:val="24"/>
+          <w:szCs w:val="24"/>
+        </w:rPr>
+        <w:t xml:space="preserve"> </w:t>
+      </w:r>
+      <w:r>
+        <w:rPr>
+          <w:sz w:val="24"/>
+          <w:szCs w:val="24"/>
+        </w:rPr>
+        <w:t xml:space="preserve">on received signal strength and (potentially) also with a TDOA approach, </w:t>
+      </w:r>
+      <w:r>
+        <w:rPr>
+          <w:sz w:val="24"/>
+          <w:szCs w:val="24"/>
+        </w:rPr>
+        <w:t xml:space="preserve">will be used to </w:t>
       </w:r>
       <w:proofErr w:type="spellStart"/>
       <w:r>
@@ -1559,7 +1929,49 @@
           <w:sz w:val="24"/>
           <w:szCs w:val="24"/>
         </w:rPr>
-        <w:t xml:space="preserve"> mobile-node location, likely further improving position accuracy.</w:t>
+        <w:t xml:space="preserve"> </w:t>
+      </w:r>
+      <w:r>
+        <w:rPr>
+          <w:sz w:val="24"/>
+          <w:szCs w:val="24"/>
+        </w:rPr>
+        <w:t xml:space="preserve">approximate </w:t>
+      </w:r>
+      <w:r>
+        <w:rPr>
+          <w:sz w:val="24"/>
+          <w:szCs w:val="24"/>
+        </w:rPr>
+        <w:t>mobile-node location</w:t>
+      </w:r>
+      <w:r>
+        <w:rPr>
+          <w:sz w:val="24"/>
+          <w:szCs w:val="24"/>
+        </w:rPr>
+        <w:t>s for the purpose of</w:t>
+      </w:r>
+      <w:r>
+        <w:rPr>
+          <w:sz w:val="24"/>
+          <w:szCs w:val="24"/>
+        </w:rPr>
+        <w:t xml:space="preserve"> further improving position accuracy</w:t>
+      </w:r>
+      <w:r>
+        <w:rPr>
+          <w:sz w:val="24"/>
+          <w:szCs w:val="24"/>
+        </w:rPr>
+        <w:t xml:space="preserve"> and decreasing calculation times</w:t>
+      </w:r>
+      <w:r>
+        <w:rPr>
+          <w:sz w:val="24"/>
+          <w:szCs w:val="24"/>
+        </w:rPr>
+        <w:t>.</w:t>
       </w:r>
     </w:p>
     <w:p>
@@ -1597,7 +2009,21 @@
           <w:sz w:val="24"/>
           <w:szCs w:val="24"/>
         </w:rPr>
-        <w:t>will likely include at least two antennas, a</w:t>
+        <w:t>will likely include at least two antennas</w:t>
+      </w:r>
+      <w:r>
+        <w:rPr>
+          <w:sz w:val="24"/>
+          <w:szCs w:val="24"/>
+        </w:rPr>
+        <w:t xml:space="preserve"> (more likely 4)</w:t>
+      </w:r>
+      <w:r>
+        <w:rPr>
+          <w:sz w:val="24"/>
+          <w:szCs w:val="24"/>
+        </w:rPr>
+        <w:t>, a</w:t>
       </w:r>
       <w:r>
         <w:rPr>
@@ -1618,107 +2044,35 @@
           <w:sz w:val="24"/>
           <w:szCs w:val="24"/>
         </w:rPr>
-        <w:t xml:space="preserve">either 1) </w:t>
-      </w:r>
-      <w:r>
-        <w:rPr>
-          <w:sz w:val="24"/>
-          <w:szCs w:val="24"/>
-        </w:rPr>
-        <w:t>a mixer</w:t>
-      </w:r>
-      <w:r>
-        <w:rPr>
-          <w:sz w:val="24"/>
-          <w:szCs w:val="24"/>
-        </w:rPr>
-        <w:t xml:space="preserve">, </w:t>
-      </w:r>
-      <w:r>
-        <w:rPr>
-          <w:sz w:val="24"/>
-          <w:szCs w:val="24"/>
-        </w:rPr>
-        <w:t xml:space="preserve">demodulator, </w:t>
-      </w:r>
-      <w:r>
-        <w:rPr>
-          <w:sz w:val="24"/>
-          <w:szCs w:val="24"/>
-        </w:rPr>
-        <w:t xml:space="preserve">and </w:t>
-      </w:r>
-      <w:r>
-        <w:rPr>
-          <w:sz w:val="24"/>
-          <w:szCs w:val="24"/>
-        </w:rPr>
-        <w:t>ADC unit</w:t>
-      </w:r>
-      <w:r>
-        <w:rPr>
-          <w:sz w:val="24"/>
-          <w:szCs w:val="24"/>
-        </w:rPr>
-        <w:t>, or 2) a transceiver chip capable of</w:t>
-      </w:r>
-      <w:r>
-        <w:rPr>
-          <w:sz w:val="24"/>
-          <w:szCs w:val="24"/>
-        </w:rPr>
-        <w:t xml:space="preserve"> serving these functions</w:t>
-      </w:r>
-      <w:r>
-        <w:rPr>
-          <w:sz w:val="24"/>
-          <w:szCs w:val="24"/>
-        </w:rPr>
-        <w:t xml:space="preserve">, and a DSP </w:t>
-      </w:r>
-      <w:r>
-        <w:rPr>
-          <w:sz w:val="24"/>
-          <w:szCs w:val="24"/>
-        </w:rPr>
-        <w:t>(see Figures 1 and 2, respectively).</w:t>
-      </w:r>
-      <w:r>
-        <w:rPr>
-          <w:sz w:val="24"/>
-          <w:szCs w:val="24"/>
-        </w:rPr>
-        <w:t xml:space="preserve"> </w:t>
-      </w:r>
-      <w:r>
-        <w:rPr>
-          <w:sz w:val="24"/>
-          <w:szCs w:val="24"/>
-        </w:rPr>
-        <w:t xml:space="preserve">The vast majority of the effort will be concentrated on the direction-finding and </w:t>
-      </w:r>
-      <w:proofErr w:type="spellStart"/>
-      <w:r>
-        <w:rPr>
-          <w:sz w:val="24"/>
-          <w:szCs w:val="24"/>
-        </w:rPr>
-        <w:t>datalogging</w:t>
-      </w:r>
-      <w:proofErr w:type="spellEnd"/>
-      <w:r>
-        <w:rPr>
-          <w:sz w:val="24"/>
-          <w:szCs w:val="24"/>
-        </w:rPr>
-        <w:t xml:space="preserve"> </w:t>
-      </w:r>
-      <w:r>
-        <w:rPr>
-          <w:sz w:val="24"/>
-          <w:szCs w:val="24"/>
-        </w:rPr>
-        <w:t>architecture</w:t>
+        <w:t>4 RTL-SDRs, a noise source, common local oscillator, and high quality RF switches to enable synchronization of the SDRs</w:t>
+      </w:r>
+      <w:r>
+        <w:rPr>
+          <w:sz w:val="24"/>
+          <w:szCs w:val="24"/>
+        </w:rPr>
+        <w:t xml:space="preserve">, and a </w:t>
+      </w:r>
+      <w:r>
+        <w:rPr>
+          <w:sz w:val="24"/>
+          <w:szCs w:val="24"/>
+        </w:rPr>
+        <w:t xml:space="preserve">Raspberry Pi to serve as the </w:t>
+      </w:r>
+      <w:r>
+        <w:rPr>
+          <w:sz w:val="24"/>
+          <w:szCs w:val="24"/>
+        </w:rPr>
+        <w:t>DSP</w:t>
+      </w:r>
+      <w:r>
+        <w:rPr>
+          <w:sz w:val="24"/>
+          <w:szCs w:val="24"/>
+        </w:rPr>
+        <w:t xml:space="preserve"> (see figure 1)</w:t>
       </w:r>
       <w:r>
         <w:rPr>
@@ -1736,25 +2090,18 @@
           <w:szCs w:val="24"/>
         </w:rPr>
       </w:pPr>
-    </w:p>
-    <w:p>
-      <w:pPr>
-        <w:spacing w:after="0"/>
-        <w:rPr>
-          <w:sz w:val="24"/>
-          <w:szCs w:val="24"/>
-        </w:rPr>
-      </w:pPr>
-      <w:r>
-        <w:rPr>
-          <w:sz w:val="24"/>
-          <w:szCs w:val="24"/>
-        </w:rPr>
+      <w:r>
+        <w:rPr>
+          <w:noProof/>
+          <w:sz w:val="24"/>
+          <w:szCs w:val="24"/>
+        </w:rPr>
+        <w:lastRenderedPageBreak/>
         <w:drawing>
           <wp:inline distT="0" distB="0" distL="0" distR="0">
-            <wp:extent cx="5026025" cy="2826385"/>
-            <wp:effectExtent l="0" t="0" r="3175" b="0"/>
-            <wp:docPr id="3" name="Picture 3"/>
+            <wp:extent cx="5943600" cy="5943600"/>
+            <wp:effectExtent l="0" t="0" r="0" b="0"/>
+            <wp:docPr id="5" name="Picture 5"/>
             <wp:cNvGraphicFramePr>
               <a:graphicFrameLocks xmlns:a="http://schemas.openxmlformats.org/drawingml/2006/main" noChangeAspect="1"/>
             </wp:cNvGraphicFramePr>
@@ -1762,8 +2109,10 @@
               <a:graphicData uri="http://schemas.openxmlformats.org/drawingml/2006/picture">
                 <pic:pic xmlns:pic="http://schemas.openxmlformats.org/drawingml/2006/picture">
                   <pic:nvPicPr>
-                    <pic:cNvPr id="1" name=""/>
-                    <pic:cNvPicPr/>
+                    <pic:cNvPr id="0" name="Picture 1"/>
+                    <pic:cNvPicPr>
+                      <a:picLocks noChangeAspect="1" noChangeArrowheads="1"/>
+                    </pic:cNvPicPr>
                   </pic:nvPicPr>
                   <pic:blipFill>
                     <a:blip r:embed="rId5">
@@ -1773,18 +2122,23 @@
                         </a:ext>
                       </a:extLst>
                     </a:blip>
+                    <a:srcRect/>
                     <a:stretch>
                       <a:fillRect/>
                     </a:stretch>
                   </pic:blipFill>
-                  <pic:spPr>
+                  <pic:spPr bwMode="auto">
                     <a:xfrm>
                       <a:off x="0" y="0"/>
-                      <a:ext cx="5026025" cy="2826385"/>
+                      <a:ext cx="5943600" cy="5943600"/>
                     </a:xfrm>
                     <a:prstGeom prst="rect">
                       <a:avLst/>
                     </a:prstGeom>
+                    <a:noFill/>
+                    <a:ln>
+                      <a:noFill/>
+                    </a:ln>
                   </pic:spPr>
                 </pic:pic>
               </a:graphicData>
@@ -1806,85 +2160,21 @@
           <w:sz w:val="24"/>
           <w:szCs w:val="24"/>
         </w:rPr>
-        <w:t>Figure 1: Receiver architecture with antennas, LNA, Mixer/Demodulator, ADC, and DSP.</w:t>
-      </w:r>
-    </w:p>
-    <w:p>
-      <w:pPr>
-        <w:spacing w:after="0"/>
-        <w:rPr>
-          <w:sz w:val="24"/>
-          <w:szCs w:val="24"/>
-        </w:rPr>
-      </w:pPr>
-      <w:r>
-        <w:rPr>
-          <w:sz w:val="24"/>
-          <w:szCs w:val="24"/>
-        </w:rPr>
-        <w:lastRenderedPageBreak/>
-        <w:drawing>
-          <wp:anchor distT="0" distB="0" distL="114300" distR="114300" simplePos="0" relativeHeight="251658240" behindDoc="0" locked="0" layoutInCell="1" allowOverlap="1">
-            <wp:simplePos x="0" y="0"/>
-            <wp:positionH relativeFrom="column">
-              <wp:posOffset>0</wp:posOffset>
-            </wp:positionH>
-            <wp:positionV relativeFrom="paragraph">
-              <wp:posOffset>2826</wp:posOffset>
-            </wp:positionV>
-            <wp:extent cx="5023914" cy="2825415"/>
-            <wp:effectExtent l="0" t="0" r="5715" b="0"/>
-            <wp:wrapTopAndBottom/>
-            <wp:docPr id="4" name="Picture 4"/>
-            <wp:cNvGraphicFramePr>
-              <a:graphicFrameLocks xmlns:a="http://schemas.openxmlformats.org/drawingml/2006/main" noChangeAspect="1"/>
-            </wp:cNvGraphicFramePr>
-            <a:graphic xmlns:a="http://schemas.openxmlformats.org/drawingml/2006/main">
-              <a:graphicData uri="http://schemas.openxmlformats.org/drawingml/2006/picture">
-                <pic:pic xmlns:pic="http://schemas.openxmlformats.org/drawingml/2006/picture">
-                  <pic:nvPicPr>
-                    <pic:cNvPr id="1" name=""/>
-                    <pic:cNvPicPr/>
-                  </pic:nvPicPr>
-                  <pic:blipFill>
-                    <a:blip r:embed="rId6">
-                      <a:extLst>
-                        <a:ext uri="{28A0092B-C50C-407E-A947-70E740481C1C}">
-                          <a14:useLocalDpi xmlns:a14="http://schemas.microsoft.com/office/drawing/2010/main" val="0"/>
-                        </a:ext>
-                      </a:extLst>
-                    </a:blip>
-                    <a:stretch>
-                      <a:fillRect/>
-                    </a:stretch>
-                  </pic:blipFill>
-                  <pic:spPr>
-                    <a:xfrm>
-                      <a:off x="0" y="0"/>
-                      <a:ext cx="5023914" cy="2825415"/>
-                    </a:xfrm>
-                    <a:prstGeom prst="rect">
-                      <a:avLst/>
-                    </a:prstGeom>
-                  </pic:spPr>
-                </pic:pic>
-              </a:graphicData>
-            </a:graphic>
-            <wp14:sizeRelH relativeFrom="page">
-              <wp14:pctWidth>0</wp14:pctWidth>
-            </wp14:sizeRelH>
-            <wp14:sizeRelV relativeFrom="page">
-              <wp14:pctHeight>0</wp14:pctHeight>
-            </wp14:sizeRelV>
-          </wp:anchor>
-        </w:drawing>
-      </w:r>
-      <w:r>
-        <w:rPr>
-          <w:sz w:val="24"/>
-          <w:szCs w:val="24"/>
-        </w:rPr>
-        <w:t>Figure 2:</w:t>
+        <w:t xml:space="preserve">Figure </w:t>
+      </w:r>
+      <w:r>
+        <w:rPr>
+          <w:sz w:val="24"/>
+          <w:szCs w:val="24"/>
+        </w:rPr>
+        <w:t>1</w:t>
+      </w:r>
+      <w:r>
+        <w:rPr>
+          <w:sz w:val="24"/>
+          <w:szCs w:val="24"/>
+        </w:rPr>
+        <w:t>:</w:t>
       </w:r>
       <w:r>
         <w:rPr>
@@ -1898,28 +2188,35 @@
           <w:sz w:val="24"/>
           <w:szCs w:val="24"/>
         </w:rPr>
-        <w:t>Receiver architecture with antenna</w:t>
-      </w:r>
-      <w:r>
-        <w:rPr>
-          <w:sz w:val="24"/>
-          <w:szCs w:val="24"/>
-        </w:rPr>
-        <w:t>s</w:t>
-      </w:r>
-      <w:r>
-        <w:rPr>
-          <w:sz w:val="24"/>
-          <w:szCs w:val="24"/>
-        </w:rPr>
-        <w:t xml:space="preserve">, LNA, </w:t>
-      </w:r>
-      <w:r>
-        <w:rPr>
-          <w:sz w:val="24"/>
-          <w:szCs w:val="24"/>
-        </w:rPr>
-        <w:t>RF switch</w:t>
+        <w:t>Ground-node (i.e. r</w:t>
+      </w:r>
+      <w:r>
+        <w:rPr>
+          <w:sz w:val="24"/>
+          <w:szCs w:val="24"/>
+        </w:rPr>
+        <w:t>eceiver</w:t>
+      </w:r>
+      <w:r>
+        <w:rPr>
+          <w:sz w:val="24"/>
+          <w:szCs w:val="24"/>
+        </w:rPr>
+        <w:t>)</w:t>
+      </w:r>
+      <w:r>
+        <w:rPr>
+          <w:sz w:val="24"/>
+          <w:szCs w:val="24"/>
+        </w:rPr>
+        <w:t xml:space="preserve"> architecture with antennas, LNA, RF switch</w:t>
+      </w:r>
+      <w:r>
+        <w:rPr>
+          <w:sz w:val="24"/>
+          <w:szCs w:val="24"/>
+        </w:rPr>
+        <w:t>es</w:t>
       </w:r>
       <w:r>
         <w:rPr>
@@ -1933,14 +2230,42 @@
           <w:sz w:val="24"/>
           <w:szCs w:val="24"/>
         </w:rPr>
-        <w:t>RF transceiver (CC1310), and DSP</w:t>
-      </w:r>
-      <w:r>
-        <w:rPr>
-          <w:sz w:val="24"/>
-          <w:szCs w:val="24"/>
-        </w:rPr>
-        <w:t>.</w:t>
+        <w:t>SDR receivers</w:t>
+      </w:r>
+      <w:r>
+        <w:rPr>
+          <w:sz w:val="24"/>
+          <w:szCs w:val="24"/>
+        </w:rPr>
+        <w:t xml:space="preserve">, </w:t>
+      </w:r>
+      <w:r>
+        <w:rPr>
+          <w:sz w:val="24"/>
+          <w:szCs w:val="24"/>
+        </w:rPr>
+        <w:t xml:space="preserve">noise generator, common local oscillator (Clock), </w:t>
+      </w:r>
+      <w:r>
+        <w:rPr>
+          <w:sz w:val="24"/>
+          <w:szCs w:val="24"/>
+        </w:rPr>
+        <w:t xml:space="preserve">and </w:t>
+      </w:r>
+      <w:r>
+        <w:rPr>
+          <w:sz w:val="24"/>
+          <w:szCs w:val="24"/>
+        </w:rPr>
+        <w:t xml:space="preserve">Raspberry Pi </w:t>
+      </w:r>
+      <w:r>
+        <w:rPr>
+          <w:sz w:val="24"/>
+          <w:szCs w:val="24"/>
+        </w:rPr>
+        <w:t>DSP.</w:t>
       </w:r>
     </w:p>
     <w:p>
@@ -2012,7 +2337,16 @@
           <w:sz w:val="24"/>
           <w:szCs w:val="24"/>
         </w:rPr>
-        <w:t xml:space="preserve"> telemetry project is to create a small, energy efficient radio tag capable of communicating with the receiver network. Although this may sound like a relatively simple task, the constraints on the final weight of the tag – 350 mg – will make this a deceptively challenging task.</w:t>
+        <w:t xml:space="preserve"> telemetry project is to create a small, energy efficient radio tag capable of communicating with the receiver network. Although </w:t>
+      </w:r>
+      <w:bookmarkStart w:id="0" w:name="_GoBack"/>
+      <w:bookmarkEnd w:id="0"/>
+      <w:r>
+        <w:rPr>
+          <w:sz w:val="24"/>
+          <w:szCs w:val="24"/>
+        </w:rPr>
+        <w:t>this may sound like a relatively simple task, the constraints on the final weight of the tag – 350 mg – will make this a deceptively challenging task.</w:t>
       </w:r>
       <w:r>
         <w:rPr>
@@ -2117,7 +2451,15 @@
           <w:sz w:val="24"/>
           <w:szCs w:val="24"/>
         </w:rPr>
-        <w:t>y in the presence of vegetation.</w:t>
+        <w:t xml:space="preserve">y in the presence of </w:t>
+      </w:r>
+      <w:r>
+        <w:rPr>
+          <w:sz w:val="24"/>
+          <w:szCs w:val="24"/>
+        </w:rPr>
+        <w:lastRenderedPageBreak/>
+        <w:t>vegetation.</w:t>
       </w:r>
       <w:r>
         <w:rPr>
@@ -2306,86 +2648,79 @@
           <w:sz w:val="24"/>
           <w:szCs w:val="24"/>
         </w:rPr>
-        <w:t xml:space="preserve">I am a postdoctoral researcher in animal behavior at Cornell, based at the Lab of Ornithology, and, as you know, I am directing a design project involving the development of an automated telemetry system for tracking small free-living animals. For my graduate work at Cornell in the department of Neurobiology and Behavior I studied the breeding behavior of an extremely </w:t>
-      </w:r>
-      <w:r>
-        <w:rPr>
+        <w:t xml:space="preserve">I am a postdoctoral researcher in animal behavior at Cornell, based at the Lab of Ornithology, and, as you know, I am directing a design project involving the development of an automated telemetry system for tracking small free-living animals. For my graduate work at Cornell in the department of Neurobiology and Behavior I studied the breeding behavior of an extremely small hummingbird (the little hermit) on the island nation of Trinidad. As part of my research it was important that I locate the nests of these birds, however, because these nests are extremely difficult to locate visually I had to find a way to find nests using other means. Telemetry (i.e. tracking animals fitted with radio transmitters) appeared to be an attractive solution, but no </w:t>
+      </w:r>
+      <w:proofErr w:type="spellStart"/>
+      <w:r>
+        <w:rPr>
+          <w:sz w:val="24"/>
+          <w:szCs w:val="24"/>
+        </w:rPr>
+        <w:t>radiotransmitters</w:t>
+      </w:r>
+      <w:proofErr w:type="spellEnd"/>
+      <w:r>
+        <w:rPr>
+          <w:sz w:val="24"/>
+          <w:szCs w:val="24"/>
+        </w:rPr>
+        <w:t xml:space="preserve"> were commercially available that were small enough to be carried by the birds (the US government stipulates that no device can be fitted on a wild bird that exceeds 5% of the weight of that bird, in this case a 150 mg tag would be required). If I wanted to track these birds I would have to make these </w:t>
+      </w:r>
+      <w:proofErr w:type="spellStart"/>
+      <w:r>
+        <w:rPr>
+          <w:sz w:val="24"/>
+          <w:szCs w:val="24"/>
+        </w:rPr>
+        <w:t>radiotags</w:t>
+      </w:r>
+      <w:proofErr w:type="spellEnd"/>
+      <w:r>
+        <w:rPr>
+          <w:sz w:val="24"/>
+          <w:szCs w:val="24"/>
+        </w:rPr>
+        <w:t xml:space="preserve"> myself. Because I had only a background in biology, not engineering, I had to spend a good deal of time learning much of the basics of radio electronics, but I was ultimately able to create tags that worked for this purpose. See the picture of a little hermit fitted with one of these </w:t>
+      </w:r>
+      <w:proofErr w:type="spellStart"/>
+      <w:r>
+        <w:rPr>
+          <w:sz w:val="24"/>
+          <w:szCs w:val="24"/>
+        </w:rPr>
+        <w:t>radiotags</w:t>
+      </w:r>
+      <w:proofErr w:type="spellEnd"/>
+      <w:r>
+        <w:rPr>
+          <w:sz w:val="24"/>
+          <w:szCs w:val="24"/>
+        </w:rPr>
+        <w:t xml:space="preserve"> below:</w:t>
+      </w:r>
+    </w:p>
+    <w:p>
+      <w:pPr>
+        <w:rPr>
+          <w:sz w:val="24"/>
+          <w:szCs w:val="24"/>
+        </w:rPr>
+      </w:pPr>
+    </w:p>
+    <w:p>
+      <w:pPr>
+        <w:rPr>
+          <w:sz w:val="24"/>
+          <w:szCs w:val="24"/>
+        </w:rPr>
+      </w:pPr>
+      <w:r>
+        <w:rPr>
+          <w:noProof/>
           <w:sz w:val="24"/>
           <w:szCs w:val="24"/>
         </w:rPr>
         <w:lastRenderedPageBreak/>
-        <w:t xml:space="preserve">small hummingbird (the little hermit) on the island nation of Trinidad. As part of my research it was important that I locate the nests of these birds, however, because these nests are extremely difficult to locate visually I had to find a way to find nests using other means. Telemetry (i.e. tracking animals fitted with radio transmitters) appeared to be an attractive solution, but no </w:t>
-      </w:r>
-      <w:proofErr w:type="spellStart"/>
-      <w:r>
-        <w:rPr>
-          <w:sz w:val="24"/>
-          <w:szCs w:val="24"/>
-        </w:rPr>
-        <w:t>radiotransmitters</w:t>
-      </w:r>
-      <w:proofErr w:type="spellEnd"/>
-      <w:r>
-        <w:rPr>
-          <w:sz w:val="24"/>
-          <w:szCs w:val="24"/>
-        </w:rPr>
-        <w:t xml:space="preserve"> were commercially available that were small enough to be carried by the birds (the US government stipulates that no device can be fitted on a wild bird that exceeds 5% of the weight of that bird, in this case a 150 mg tag would be required). If I wanted to track these birds I would have to make these </w:t>
-      </w:r>
-      <w:proofErr w:type="spellStart"/>
-      <w:r>
-        <w:rPr>
-          <w:sz w:val="24"/>
-          <w:szCs w:val="24"/>
-        </w:rPr>
-        <w:t>radiotags</w:t>
-      </w:r>
-      <w:proofErr w:type="spellEnd"/>
-      <w:r>
-        <w:rPr>
-          <w:sz w:val="24"/>
-          <w:szCs w:val="24"/>
-        </w:rPr>
-        <w:t xml:space="preserve"> myself. Because I had only a background in biology, not engineering, I had to spend a good deal of time learning much of the basics of radio electronics, but I was ultimately able to create tags that worked for this purpose. See the picture of a little hermit fitted with one of these </w:t>
-      </w:r>
-      <w:proofErr w:type="spellStart"/>
-      <w:r>
-        <w:rPr>
-          <w:sz w:val="24"/>
-          <w:szCs w:val="24"/>
-        </w:rPr>
-        <w:t>radiotags</w:t>
-      </w:r>
-      <w:proofErr w:type="spellEnd"/>
-      <w:r>
-        <w:rPr>
-          <w:sz w:val="24"/>
-          <w:szCs w:val="24"/>
-        </w:rPr>
-        <w:t xml:space="preserve"> below:</w:t>
-      </w:r>
-    </w:p>
-    <w:p>
-      <w:pPr>
-        <w:rPr>
-          <w:sz w:val="24"/>
-          <w:szCs w:val="24"/>
-        </w:rPr>
-      </w:pPr>
-    </w:p>
-    <w:p>
-      <w:pPr>
-        <w:rPr>
-          <w:sz w:val="24"/>
-          <w:szCs w:val="24"/>
-        </w:rPr>
-      </w:pPr>
-      <w:r>
-        <w:rPr>
-          <w:noProof/>
-          <w:sz w:val="24"/>
-          <w:szCs w:val="24"/>
-        </w:rPr>
         <w:drawing>
           <wp:inline distT="0" distB="0" distL="0" distR="0" wp14:anchorId="78CC9720" wp14:editId="5BCE9C7C">
             <wp:extent cx="4533900" cy="3404069"/>
@@ -2404,7 +2739,7 @@
                     </pic:cNvPicPr>
                   </pic:nvPicPr>
                   <pic:blipFill>
-                    <a:blip r:embed="rId7" cstate="print">
+                    <a:blip r:embed="rId6" cstate="print">
                       <a:extLst>
                         <a:ext uri="{28A0092B-C50C-407E-A947-70E740481C1C}">
                           <a14:useLocalDpi xmlns:a14="http://schemas.microsoft.com/office/drawing/2010/main" val="0"/>
@@ -2472,54 +2807,47 @@
           <w:sz w:val="24"/>
           <w:szCs w:val="24"/>
         </w:rPr>
-        <w:t xml:space="preserve">), which is only slightly larger than the little hermit (~7 g). These birds are interesting, in part, because males of this species spend much of their lives as dull-colored individuals (see the picture below, photo credit T. Ashton) with low chances of obtaining a mate, but when they molt into bright plumage (the black individual with red feathers) their reproductive success drastically improves. The curious thing about this situation is that the timing of this molt in the non-breeding season (i.e. how early in the year the male begins to transition from dull to </w:t>
-      </w:r>
-      <w:r>
-        <w:rPr>
+        <w:t xml:space="preserve">), which is only slightly larger than the little hermit (~7 g). These birds are interesting, in part, because males of this species spend much of their lives as dull-colored individuals (see the picture below, photo credit T. Ashton) with low chances of obtaining a mate, but when they molt into bright plumage (the black individual with red feathers) their reproductive success drastically improves. The curious thing about this situation is that the timing of this molt in the non-breeding season (i.e. how early in the year the male begins to transition from dull to bright) predicts how well males do later during the breeding season in a different </w:t>
+      </w:r>
+      <w:proofErr w:type="spellStart"/>
+      <w:r>
+        <w:rPr>
+          <w:sz w:val="24"/>
+          <w:szCs w:val="24"/>
+        </w:rPr>
+        <w:t>fairywren</w:t>
+      </w:r>
+      <w:proofErr w:type="spellEnd"/>
+      <w:r>
+        <w:rPr>
+          <w:sz w:val="24"/>
+          <w:szCs w:val="24"/>
+        </w:rPr>
+        <w:t xml:space="preserve"> species, and likely in this one as well. Males go around during the non-breeding season showing off their plumage and singing to females. What this means is that females must be paying attention to which males molt early, and remembering who these males are. The goal of my postdoctoral project is to understand how females identify individual males in the pre-breeding season. Unfortunately, following these birds is extremely difficult since they are very mobile, and recording their songs is even more challenging because they are wary of researchers who approach close enough to record them.</w:t>
+      </w:r>
+    </w:p>
+    <w:p>
+      <w:pPr>
+        <w:rPr>
+          <w:sz w:val="24"/>
+          <w:szCs w:val="24"/>
+        </w:rPr>
+      </w:pPr>
+    </w:p>
+    <w:p>
+      <w:pPr>
+        <w:rPr>
+          <w:sz w:val="24"/>
+          <w:szCs w:val="24"/>
+        </w:rPr>
+      </w:pPr>
+      <w:r>
+        <w:rPr>
+          <w:noProof/>
           <w:sz w:val="24"/>
           <w:szCs w:val="24"/>
         </w:rPr>
         <w:lastRenderedPageBreak/>
-        <w:t xml:space="preserve">bright) predicts how well males do later during the breeding season in a different </w:t>
-      </w:r>
-      <w:proofErr w:type="spellStart"/>
-      <w:r>
-        <w:rPr>
-          <w:sz w:val="24"/>
-          <w:szCs w:val="24"/>
-        </w:rPr>
-        <w:t>fairywren</w:t>
-      </w:r>
-      <w:proofErr w:type="spellEnd"/>
-      <w:r>
-        <w:rPr>
-          <w:sz w:val="24"/>
-          <w:szCs w:val="24"/>
-        </w:rPr>
-        <w:t xml:space="preserve"> species, and likely in this one as well. Males go around during the non-breeding season showing off their plumage and singing to females. What this means is that females must be paying attention to which males molt early, and remembering who these males are. The goal of my postdoctoral project is to understand how females identify individual males in the pre-breeding season. Unfortunately, following these birds is extremely difficult since they are very mobile, and recording their songs is even more challenging because they are wary of researchers who approach close enough to record them.</w:t>
-      </w:r>
-    </w:p>
-    <w:p>
-      <w:pPr>
-        <w:rPr>
-          <w:sz w:val="24"/>
-          <w:szCs w:val="24"/>
-        </w:rPr>
-      </w:pPr>
-    </w:p>
-    <w:p>
-      <w:pPr>
-        <w:rPr>
-          <w:sz w:val="24"/>
-          <w:szCs w:val="24"/>
-        </w:rPr>
-      </w:pPr>
-      <w:r>
-        <w:rPr>
-          <w:noProof/>
-          <w:sz w:val="24"/>
-          <w:szCs w:val="24"/>
-        </w:rPr>
         <w:drawing>
           <wp:inline distT="0" distB="0" distL="0" distR="0" wp14:anchorId="2056369D" wp14:editId="2679D84A">
             <wp:extent cx="4524375" cy="3832145"/>
@@ -2538,7 +2866,7 @@
                     </pic:cNvPicPr>
                   </pic:nvPicPr>
                   <pic:blipFill>
-                    <a:blip r:embed="rId8">
+                    <a:blip r:embed="rId7">
                       <a:extLst>
                         <a:ext uri="{28A0092B-C50C-407E-A947-70E740481C1C}">
                           <a14:useLocalDpi xmlns:a14="http://schemas.microsoft.com/office/drawing/2010/main" val="0"/>
@@ -2597,26 +2925,8 @@
           <w:sz w:val="24"/>
           <w:szCs w:val="24"/>
         </w:rPr>
-        <w:t xml:space="preserve">Both of these technical difficulties could potentially be resolved with telemetry technology, so I am continuing to develop my transmitters for use with these birds. Although I </w:t>
-      </w:r>
-      <w:proofErr w:type="gramStart"/>
-      <w:r>
-        <w:rPr>
-          <w:sz w:val="24"/>
-          <w:szCs w:val="24"/>
-        </w:rPr>
-        <w:t>have</w:t>
-      </w:r>
-      <w:proofErr w:type="gramEnd"/>
-      <w:r>
-        <w:rPr>
-          <w:sz w:val="24"/>
-          <w:szCs w:val="24"/>
-        </w:rPr>
-        <w:t xml:space="preserve"> a clear vision of the type of telemetry system I would like to deploy to study these birds in Australia, I have reached the limit of my understanding of telemetry technology; which is why I am seeking smart, motivated engineering students to help me to continue developing an appropriate telemetry system.</w:t>
-      </w:r>
-      <w:bookmarkStart w:id="0" w:name="_GoBack"/>
-      <w:bookmarkEnd w:id="0"/>
+        <w:t>Both of these technical difficulties could potentially be resolved with telemetry technology, so I am continuing to develop my transmitters for use with these birds. Although I have a clear vision of the type of telemetry system I would like to deploy to study these birds in Australia, I have reached the limit of my understanding of telemetry technology; which is why I am seeking smart, motivated engineering students to help me to continue developing an appropriate telemetry system.</w:t>
+      </w:r>
     </w:p>
     <w:sectPr>
       <w:pgSz w:w="12240" w:h="15840"/>

</xml_diff>